<commit_message>
GUI tipo de obras
</commit_message>
<xml_diff>
--- a/requisitos/web/OM_cadastrar_tipo_obra.docx
+++ b/requisitos/web/OM_cadastrar_tipo_obra.docx
@@ -49,7 +49,7 @@
     </w:p>
     <w:p>
       <w:pPr>
-        <w:pStyle w:val="Cabealho1"/>
+        <w:pStyle w:val="Ttulo1"/>
         <w:jc w:val="both"/>
         <w:rPr>
           <w:lang w:val="pt-BR"/>
@@ -103,7 +103,7 @@
     </w:p>
     <w:p>
       <w:pPr>
-        <w:pStyle w:val="Cabealho1"/>
+        <w:pStyle w:val="Ttulo1"/>
         <w:jc w:val="both"/>
         <w:rPr>
           <w:lang w:val="pt-BR"/>
@@ -118,7 +118,7 @@
     </w:p>
     <w:p>
       <w:pPr>
-        <w:pStyle w:val="Cabealho2"/>
+        <w:pStyle w:val="Ttulo2"/>
         <w:jc w:val="both"/>
         <w:rPr>
           <w:lang w:val="pt-BR"/>
@@ -133,7 +133,7 @@
     </w:p>
     <w:p>
       <w:pPr>
-        <w:pStyle w:val="Cabealho1"/>
+        <w:pStyle w:val="Ttulo1"/>
         <w:jc w:val="both"/>
         <w:rPr>
           <w:lang w:val="pt-BR"/>
@@ -163,7 +163,7 @@
     </w:p>
     <w:p>
       <w:pPr>
-        <w:pStyle w:val="Cabealho1"/>
+        <w:pStyle w:val="Ttulo1"/>
         <w:jc w:val="both"/>
         <w:rPr>
           <w:lang w:val="pt-BR"/>
@@ -359,8 +359,6 @@
         </w:rPr>
         <w:t>o tipo de</w:t>
       </w:r>
-      <w:bookmarkStart w:id="0" w:name="_GoBack"/>
-      <w:bookmarkEnd w:id="0"/>
       <w:r>
         <w:rPr>
           <w:lang w:val="pt-BR"/>
@@ -401,7 +399,7 @@
     </w:p>
     <w:p>
       <w:pPr>
-        <w:pStyle w:val="Cabealho1"/>
+        <w:pStyle w:val="Ttulo1"/>
         <w:jc w:val="both"/>
         <w:rPr>
           <w:lang w:val="pt-BR"/>
@@ -416,7 +414,7 @@
     </w:p>
     <w:p>
       <w:pPr>
-        <w:pStyle w:val="Cabealho2"/>
+        <w:pStyle w:val="Ttulo2"/>
         <w:jc w:val="both"/>
         <w:rPr>
           <w:lang w:val="pt-BR"/>
@@ -515,7 +513,7 @@
     </w:p>
     <w:p>
       <w:pPr>
-        <w:pStyle w:val="Cabealho1"/>
+        <w:pStyle w:val="Ttulo1"/>
         <w:jc w:val="both"/>
         <w:rPr>
           <w:lang w:val="pt-BR"/>
@@ -530,7 +528,7 @@
     </w:p>
     <w:p>
       <w:pPr>
-        <w:pStyle w:val="Cabealho2"/>
+        <w:pStyle w:val="Ttulo2"/>
         <w:jc w:val="both"/>
         <w:rPr>
           <w:lang w:val="pt-BR"/>
@@ -570,7 +568,7 @@
     </w:p>
     <w:p>
       <w:pPr>
-        <w:pStyle w:val="Cabealho2"/>
+        <w:pStyle w:val="Ttulo2"/>
         <w:jc w:val="both"/>
         <w:rPr>
           <w:lang w:val="pt-BR"/>
@@ -623,7 +621,7 @@
     </w:p>
     <w:p>
       <w:pPr>
-        <w:pStyle w:val="Cabealho1"/>
+        <w:pStyle w:val="Ttulo1"/>
         <w:jc w:val="both"/>
         <w:rPr>
           <w:lang w:val="pt-BR"/>
@@ -638,7 +636,7 @@
     </w:p>
     <w:p>
       <w:pPr>
-        <w:pStyle w:val="Cabealho2"/>
+        <w:pStyle w:val="Ttulo2"/>
         <w:jc w:val="both"/>
         <w:rPr>
           <w:lang w:val="pt-BR"/>
@@ -697,7 +695,7 @@
     </w:p>
     <w:p>
       <w:pPr>
-        <w:pStyle w:val="Cabealho1"/>
+        <w:pStyle w:val="Ttulo1"/>
         <w:jc w:val="both"/>
         <w:rPr>
           <w:lang w:val="pt-BR"/>
@@ -707,6 +705,7 @@
         <w:rPr>
           <w:lang w:val="pt-BR"/>
         </w:rPr>
+        <w:lastRenderedPageBreak/>
         <w:t>Requisitos Adicionais</w:t>
       </w:r>
     </w:p>
@@ -717,6 +716,55 @@
           <w:lang w:val="pt-BR"/>
         </w:rPr>
       </w:pPr>
+      <w:bookmarkStart w:id="0" w:name="_GoBack"/>
+      <w:r>
+        <w:rPr>
+          <w:noProof/>
+          <w:lang w:val="pt-BR" w:eastAsia="pt-BR"/>
+        </w:rPr>
+        <w:drawing>
+          <wp:inline distT="0" distB="0" distL="0" distR="0">
+            <wp:extent cx="5486400" cy="3018155"/>
+            <wp:effectExtent l="0" t="0" r="0" b="0"/>
+            <wp:docPr id="1" name="Imagem 1"/>
+            <wp:cNvGraphicFramePr>
+              <a:graphicFrameLocks xmlns:a="http://schemas.openxmlformats.org/drawingml/2006/main" noChangeAspect="1"/>
+            </wp:cNvGraphicFramePr>
+            <a:graphic xmlns:a="http://schemas.openxmlformats.org/drawingml/2006/main">
+              <a:graphicData uri="http://schemas.openxmlformats.org/drawingml/2006/picture">
+                <pic:pic xmlns:pic="http://schemas.openxmlformats.org/drawingml/2006/picture">
+                  <pic:nvPicPr>
+                    <pic:cNvPr id="1" name="Sem título.png"/>
+                    <pic:cNvPicPr/>
+                  </pic:nvPicPr>
+                  <pic:blipFill>
+                    <a:blip r:embed="rId8">
+                      <a:extLst>
+                        <a:ext uri="{28A0092B-C50C-407E-A947-70E740481C1C}">
+                          <a14:useLocalDpi xmlns:a14="http://schemas.microsoft.com/office/drawing/2010/main" val="0"/>
+                        </a:ext>
+                      </a:extLst>
+                    </a:blip>
+                    <a:stretch>
+                      <a:fillRect/>
+                    </a:stretch>
+                  </pic:blipFill>
+                  <pic:spPr>
+                    <a:xfrm>
+                      <a:off x="0" y="0"/>
+                      <a:ext cx="5486400" cy="3018155"/>
+                    </a:xfrm>
+                    <a:prstGeom prst="rect">
+                      <a:avLst/>
+                    </a:prstGeom>
+                  </pic:spPr>
+                </pic:pic>
+              </a:graphicData>
+            </a:graphic>
+          </wp:inline>
+        </w:drawing>
+      </w:r>
+      <w:bookmarkEnd w:id="0"/>
     </w:p>
     <w:p>
       <w:pPr>
@@ -726,8 +774,8 @@
       </w:pPr>
     </w:p>
     <w:sectPr>
-      <w:headerReference w:type="default" r:id="rId8"/>
-      <w:footerReference w:type="default" r:id="rId9"/>
+      <w:headerReference w:type="default" r:id="rId9"/>
+      <w:footerReference w:type="default" r:id="rId10"/>
       <w:pgSz w:w="12240" w:h="15840"/>
       <w:pgMar w:top="1440" w:right="1800" w:bottom="1440" w:left="1800" w:header="720" w:footer="720" w:gutter="0"/>
       <w:cols w:space="720"/>
@@ -927,7 +975,7 @@
               <w:sz w:val="20"/>
               <w:szCs w:val="20"/>
             </w:rPr>
-            <w:t>1</w:t>
+            <w:t>2</w:t>
           </w:r>
           <w:r>
             <w:rPr>
@@ -1146,7 +1194,7 @@
     <w:lvl w:ilvl="0">
       <w:start w:val="1"/>
       <w:numFmt w:val="decimal"/>
-      <w:pStyle w:val="Cabealho1"/>
+      <w:pStyle w:val="Ttulo1"/>
       <w:lvlText w:val="%1"/>
       <w:lvlJc w:val="left"/>
       <w:pPr>
@@ -1159,7 +1207,7 @@
     <w:lvl w:ilvl="1">
       <w:start w:val="1"/>
       <w:numFmt w:val="decimal"/>
-      <w:pStyle w:val="Cabealho2"/>
+      <w:pStyle w:val="Ttulo2"/>
       <w:lvlText w:val="%1.%2"/>
       <w:lvlJc w:val="left"/>
       <w:pPr>
@@ -1172,7 +1220,7 @@
     <w:lvl w:ilvl="2">
       <w:start w:val="1"/>
       <w:numFmt w:val="decimal"/>
-      <w:pStyle w:val="Cabealho3"/>
+      <w:pStyle w:val="Ttulo3"/>
       <w:lvlText w:val="%1.%2.%3"/>
       <w:lvlJc w:val="left"/>
       <w:pPr>
@@ -1185,7 +1233,7 @@
     <w:lvl w:ilvl="3">
       <w:start w:val="1"/>
       <w:numFmt w:val="decimal"/>
-      <w:pStyle w:val="Cabealho4"/>
+      <w:pStyle w:val="Ttulo4"/>
       <w:lvlText w:val="%1.%2.%3.%4"/>
       <w:lvlJc w:val="left"/>
       <w:pPr>
@@ -1198,7 +1246,7 @@
     <w:lvl w:ilvl="4">
       <w:start w:val="1"/>
       <w:numFmt w:val="decimal"/>
-      <w:pStyle w:val="Cabealho5"/>
+      <w:pStyle w:val="Ttulo5"/>
       <w:lvlText w:val="%1.%2.%3.%4.%5"/>
       <w:lvlJc w:val="left"/>
       <w:pPr>
@@ -1211,7 +1259,7 @@
     <w:lvl w:ilvl="5">
       <w:start w:val="1"/>
       <w:numFmt w:val="decimal"/>
-      <w:pStyle w:val="Cabealho6"/>
+      <w:pStyle w:val="Ttulo6"/>
       <w:lvlText w:val="%1.%2.%3.%4.%5.%6"/>
       <w:lvlJc w:val="left"/>
       <w:pPr>
@@ -1224,7 +1272,7 @@
     <w:lvl w:ilvl="6">
       <w:start w:val="1"/>
       <w:numFmt w:val="decimal"/>
-      <w:pStyle w:val="Cabealho7"/>
+      <w:pStyle w:val="Ttulo7"/>
       <w:lvlText w:val="%1.%2.%3.%4.%5.%6.%7"/>
       <w:lvlJc w:val="left"/>
       <w:pPr>
@@ -1237,7 +1285,7 @@
     <w:lvl w:ilvl="7">
       <w:start w:val="1"/>
       <w:numFmt w:val="decimal"/>
-      <w:pStyle w:val="Cabealho8"/>
+      <w:pStyle w:val="Ttulo8"/>
       <w:lvlText w:val="%1.%2.%3.%4.%5.%6.%7.%8"/>
       <w:lvlJc w:val="left"/>
       <w:pPr>
@@ -1250,7 +1298,7 @@
     <w:lvl w:ilvl="8">
       <w:start w:val="1"/>
       <w:numFmt w:val="decimal"/>
-      <w:pStyle w:val="Cabealho9"/>
+      <w:pStyle w:val="Ttulo9"/>
       <w:lvlText w:val="%1.%2.%3.%4.%5.%6.%7.%8.%9"/>
       <w:lvlJc w:val="left"/>
       <w:pPr>
@@ -2441,7 +2489,7 @@
       <w:lang w:val="en-US" w:eastAsia="en-US"/>
     </w:rPr>
   </w:style>
-  <w:style w:type="paragraph" w:styleId="Cabealho1">
+  <w:style w:type="paragraph" w:styleId="Ttulo1">
     <w:name w:val="heading 1"/>
     <w:basedOn w:val="Normal"/>
     <w:next w:val="Normal"/>
@@ -2462,9 +2510,9 @@
       <w:szCs w:val="20"/>
     </w:rPr>
   </w:style>
-  <w:style w:type="paragraph" w:styleId="Cabealho2">
+  <w:style w:type="paragraph" w:styleId="Ttulo2">
     <w:name w:val="heading 2"/>
-    <w:basedOn w:val="Cabealho1"/>
+    <w:basedOn w:val="Ttulo1"/>
     <w:next w:val="Normal"/>
     <w:qFormat/>
     <w:pPr>
@@ -2479,9 +2527,9 @@
       <w:sz w:val="20"/>
     </w:rPr>
   </w:style>
-  <w:style w:type="paragraph" w:styleId="Cabealho3">
+  <w:style w:type="paragraph" w:styleId="Ttulo3">
     <w:name w:val="heading 3"/>
-    <w:basedOn w:val="Cabealho1"/>
+    <w:basedOn w:val="Ttulo1"/>
     <w:qFormat/>
     <w:pPr>
       <w:keepNext w:val="0"/>
@@ -2497,7 +2545,7 @@
       <w:sz w:val="20"/>
     </w:rPr>
   </w:style>
-  <w:style w:type="paragraph" w:styleId="Cabealho4">
+  <w:style w:type="paragraph" w:styleId="Ttulo4">
     <w:name w:val="heading 4"/>
     <w:basedOn w:val="Normal"/>
     <w:next w:val="Normal"/>
@@ -2518,7 +2566,7 @@
       <w:szCs w:val="28"/>
     </w:rPr>
   </w:style>
-  <w:style w:type="paragraph" w:styleId="Cabealho5">
+  <w:style w:type="paragraph" w:styleId="Ttulo5">
     <w:name w:val="heading 5"/>
     <w:basedOn w:val="Normal"/>
     <w:next w:val="Normal"/>
@@ -2540,7 +2588,7 @@
       <w:szCs w:val="26"/>
     </w:rPr>
   </w:style>
-  <w:style w:type="paragraph" w:styleId="Cabealho6">
+  <w:style w:type="paragraph" w:styleId="Ttulo6">
     <w:name w:val="heading 6"/>
     <w:basedOn w:val="Normal"/>
     <w:next w:val="Normal"/>
@@ -2560,7 +2608,7 @@
       <w:szCs w:val="22"/>
     </w:rPr>
   </w:style>
-  <w:style w:type="paragraph" w:styleId="Cabealho7">
+  <w:style w:type="paragraph" w:styleId="Ttulo7">
     <w:name w:val="heading 7"/>
     <w:basedOn w:val="Normal"/>
     <w:next w:val="Normal"/>
@@ -2574,7 +2622,7 @@
       <w:outlineLvl w:val="6"/>
     </w:pPr>
   </w:style>
-  <w:style w:type="paragraph" w:styleId="Cabealho8">
+  <w:style w:type="paragraph" w:styleId="Ttulo8">
     <w:name w:val="heading 8"/>
     <w:basedOn w:val="Normal"/>
     <w:next w:val="Normal"/>
@@ -2592,7 +2640,7 @@
       <w:iCs/>
     </w:rPr>
   </w:style>
-  <w:style w:type="paragraph" w:styleId="Cabealho9">
+  <w:style w:type="paragraph" w:styleId="Ttulo9">
     <w:name w:val="heading 9"/>
     <w:basedOn w:val="Normal"/>
     <w:next w:val="Normal"/>
@@ -2611,7 +2659,7 @@
       <w:szCs w:val="22"/>
     </w:rPr>
   </w:style>
-  <w:style w:type="character" w:default="1" w:styleId="Tipodeletrapredefinidodopargrafo">
+  <w:style w:type="character" w:default="1" w:styleId="Fontepargpadro">
     <w:name w:val="Default Paragraph Font"/>
     <w:uiPriority w:val="1"/>
     <w:semiHidden/>
@@ -2662,7 +2710,7 @@
   </w:style>
   <w:style w:type="character" w:styleId="Nmerodepgina">
     <w:name w:val="page number"/>
-    <w:basedOn w:val="Tipodeletrapredefinidodopargrafo"/>
+    <w:basedOn w:val="Fontepargpadro"/>
     <w:semiHidden/>
   </w:style>
   <w:style w:type="paragraph" w:styleId="Corpodetexto">
@@ -2983,7 +3031,7 @@
 </file>
 
 <file path=customXml/itemProps1.xml><?xml version="1.0" encoding="utf-8"?>
-<ds:datastoreItem xmlns:ds="http://schemas.openxmlformats.org/officeDocument/2006/customXml" ds:itemID="{5D60259C-7950-44C1-BC1F-C72CD2E813E7}">
+<ds:datastoreItem xmlns:ds="http://schemas.openxmlformats.org/officeDocument/2006/customXml" ds:itemID="{9301A548-D94B-40FA-9241-3E3060AE21F7}">
   <ds:schemaRefs>
     <ds:schemaRef ds:uri="http://schemas.openxmlformats.org/officeDocument/2006/bibliography"/>
   </ds:schemaRefs>

</xml_diff>